<commit_message>
Relatório do projeto final
</commit_message>
<xml_diff>
--- a/Aquabox_pico/Relatório do projeto final.docx
+++ b/Aquabox_pico/Relatório do projeto final.docx
@@ -229,7 +229,7 @@
           <w:noProof/>
         </w:rPr>
         <w:drawing>
-          <wp:inline distT="0" distB="0" distL="0" distR="0" wp14:anchorId="10BC78EC" wp14:editId="27D05A23">
+          <wp:inline distT="0" distB="0" distL="0" distR="0" wp14:anchorId="10BC78EC" wp14:editId="0371A097">
             <wp:extent cx="6120130" cy="2065655"/>
             <wp:effectExtent l="0" t="0" r="0" b="0"/>
             <wp:docPr id="1876549113" name="Imagem 1"/>
@@ -244,7 +244,7 @@
                     <pic:cNvPicPr/>
                   </pic:nvPicPr>
                   <pic:blipFill>
-                    <a:blip r:embed="rId5" cstate="print">
+                    <a:blip r:embed="rId6" cstate="print">
                       <a:extLst>
                         <a:ext uri="{28A0092B-C50C-407E-A947-70E740481C1C}">
                           <a14:useLocalDpi xmlns:a14="http://schemas.microsoft.com/office/drawing/2010/main" val="0"/>
@@ -503,11 +503,33 @@
     </w:p>
     <w:p>
       <w:pPr>
-        <w:jc w:val="both"/>
-        <w:rPr>
-          <w:rFonts w:ascii="Arial" w:hAnsi="Arial" w:cs="Arial"/>
-        </w:rPr>
-      </w:pPr>
+        <w:ind w:firstLine="567"/>
+        <w:jc w:val="both"/>
+        <w:rPr>
+          <w:rFonts w:ascii="Arial" w:hAnsi="Arial" w:cs="Arial"/>
+        </w:rPr>
+      </w:pPr>
+      <w:r>
+        <w:rPr>
+          <w:rFonts w:ascii="Arial" w:hAnsi="Arial" w:cs="Arial"/>
+        </w:rPr>
+        <w:t>O projeto se justifica já que no mercado existem equipamento individuais para o tratamento de cada problema, ou seja, existe equipamento para o controle de caixa d’água e outro para o controle de irrigação do jardim.</w:t>
+      </w:r>
+    </w:p>
+    <w:p>
+      <w:pPr>
+        <w:ind w:firstLine="567"/>
+        <w:jc w:val="both"/>
+        <w:rPr>
+          <w:rFonts w:ascii="Arial" w:hAnsi="Arial" w:cs="Arial"/>
+        </w:rPr>
+      </w:pPr>
+      <w:r>
+        <w:rPr>
+          <w:rFonts w:ascii="Arial" w:hAnsi="Arial" w:cs="Arial"/>
+        </w:rPr>
+        <w:t>Nossa proposta junta as duas atividades em um equipamento só, fazendo com que em um único dispositivo possamos automatizar os dois processos, inclusive ficando mais barata a solução.</w:t>
+      </w:r>
     </w:p>
     <w:p>
       <w:pPr>
@@ -529,14 +551,258 @@
     </w:p>
     <w:p>
       <w:pPr>
-        <w:jc w:val="both"/>
-        <w:rPr>
-          <w:rFonts w:ascii="Arial" w:hAnsi="Arial" w:cs="Arial"/>
-        </w:rPr>
-      </w:pPr>
-    </w:p>
-    <w:p>
-      <w:pPr>
+        <w:ind w:firstLine="567"/>
+        <w:jc w:val="both"/>
+        <w:rPr>
+          <w:rFonts w:ascii="Arial" w:hAnsi="Arial" w:cs="Arial"/>
+        </w:rPr>
+      </w:pPr>
+      <w:r>
+        <w:rPr>
+          <w:rFonts w:ascii="Arial" w:hAnsi="Arial" w:cs="Arial"/>
+        </w:rPr>
+        <w:t>Como foi falado no item anterior, a originalidade se dá pela não existência de equipamento similar, e efetuando pesquisas na internet, não se viu nenhum projeto com tais características, assim tivemos que projetar todo o hardware e principalmente desenvolver o firmware que está embarcado na solução.</w:t>
+      </w:r>
+    </w:p>
+    <w:p>
+      <w:pPr>
+        <w:ind w:firstLine="567"/>
+        <w:jc w:val="both"/>
+        <w:rPr>
+          <w:rFonts w:ascii="Arial" w:hAnsi="Arial" w:cs="Arial"/>
+        </w:rPr>
+      </w:pPr>
+      <w:r>
+        <w:rPr>
+          <w:rFonts w:ascii="Arial" w:hAnsi="Arial" w:cs="Arial"/>
+          <w:noProof/>
+        </w:rPr>
+        <w:drawing>
+          <wp:inline distT="0" distB="0" distL="0" distR="0" wp14:anchorId="1D110899" wp14:editId="3BAC177F">
+            <wp:extent cx="2400300" cy="2400300"/>
+            <wp:effectExtent l="0" t="0" r="0" b="0"/>
+            <wp:docPr id="1396909403" name="Imagem 2"/>
+            <wp:cNvGraphicFramePr>
+              <a:graphicFrameLocks xmlns:a="http://schemas.openxmlformats.org/drawingml/2006/main" noChangeAspect="1"/>
+            </wp:cNvGraphicFramePr>
+            <a:graphic xmlns:a="http://schemas.openxmlformats.org/drawingml/2006/main">
+              <a:graphicData uri="http://schemas.openxmlformats.org/drawingml/2006/picture">
+                <pic:pic xmlns:pic="http://schemas.openxmlformats.org/drawingml/2006/picture">
+                  <pic:nvPicPr>
+                    <pic:cNvPr id="0" name="Picture 2"/>
+                    <pic:cNvPicPr>
+                      <a:picLocks noChangeAspect="1" noChangeArrowheads="1"/>
+                    </pic:cNvPicPr>
+                  </pic:nvPicPr>
+                  <pic:blipFill>
+                    <a:blip r:embed="rId7" cstate="print">
+                      <a:extLst>
+                        <a:ext uri="{28A0092B-C50C-407E-A947-70E740481C1C}">
+                          <a14:useLocalDpi xmlns:a14="http://schemas.microsoft.com/office/drawing/2010/main" val="0"/>
+                        </a:ext>
+                      </a:extLst>
+                    </a:blip>
+                    <a:srcRect/>
+                    <a:stretch>
+                      <a:fillRect/>
+                    </a:stretch>
+                  </pic:blipFill>
+                  <pic:spPr bwMode="auto">
+                    <a:xfrm>
+                      <a:off x="0" y="0"/>
+                      <a:ext cx="2400300" cy="2400300"/>
+                    </a:xfrm>
+                    <a:prstGeom prst="rect">
+                      <a:avLst/>
+                    </a:prstGeom>
+                    <a:noFill/>
+                  </pic:spPr>
+                </pic:pic>
+              </a:graphicData>
+            </a:graphic>
+          </wp:inline>
+        </w:drawing>
+      </w:r>
+      <w:r>
+        <w:rPr>
+          <w:noProof/>
+        </w:rPr>
+        <w:drawing>
+          <wp:inline distT="0" distB="0" distL="0" distR="0" wp14:anchorId="08B53808" wp14:editId="22C44DF8">
+            <wp:extent cx="3284180" cy="2552556"/>
+            <wp:effectExtent l="0" t="0" r="0" b="635"/>
+            <wp:docPr id="1061189112" name="Imagem 3"/>
+            <wp:cNvGraphicFramePr>
+              <a:graphicFrameLocks xmlns:a="http://schemas.openxmlformats.org/drawingml/2006/main" noChangeAspect="1"/>
+            </wp:cNvGraphicFramePr>
+            <a:graphic xmlns:a="http://schemas.openxmlformats.org/drawingml/2006/main">
+              <a:graphicData uri="http://schemas.openxmlformats.org/drawingml/2006/picture">
+                <pic:pic xmlns:pic="http://schemas.openxmlformats.org/drawingml/2006/picture">
+                  <pic:nvPicPr>
+                    <pic:cNvPr id="0" name="Picture 19"/>
+                    <pic:cNvPicPr>
+                      <a:picLocks noChangeAspect="1" noChangeArrowheads="1"/>
+                    </pic:cNvPicPr>
+                  </pic:nvPicPr>
+                  <pic:blipFill>
+                    <a:blip r:embed="rId8">
+                      <a:extLst>
+                        <a:ext uri="{28A0092B-C50C-407E-A947-70E740481C1C}">
+                          <a14:useLocalDpi xmlns:a14="http://schemas.microsoft.com/office/drawing/2010/main" val="0"/>
+                        </a:ext>
+                      </a:extLst>
+                    </a:blip>
+                    <a:srcRect/>
+                    <a:stretch>
+                      <a:fillRect/>
+                    </a:stretch>
+                  </pic:blipFill>
+                  <pic:spPr bwMode="auto">
+                    <a:xfrm>
+                      <a:off x="0" y="0"/>
+                      <a:ext cx="3301210" cy="2565793"/>
+                    </a:xfrm>
+                    <a:prstGeom prst="rect">
+                      <a:avLst/>
+                    </a:prstGeom>
+                    <a:noFill/>
+                    <a:ln>
+                      <a:noFill/>
+                    </a:ln>
+                  </pic:spPr>
+                </pic:pic>
+              </a:graphicData>
+            </a:graphic>
+          </wp:inline>
+        </w:drawing>
+      </w:r>
+    </w:p>
+    <w:p>
+      <w:pPr>
+        <w:spacing w:after="0"/>
+        <w:ind w:firstLine="567"/>
+        <w:rPr>
+          <w:rFonts w:ascii="Arial" w:hAnsi="Arial" w:cs="Arial"/>
+          <w:sz w:val="16"/>
+          <w:szCs w:val="16"/>
+        </w:rPr>
+      </w:pPr>
+      <w:proofErr w:type="spellStart"/>
+      <w:r>
+        <w:rPr>
+          <w:rFonts w:ascii="Arial" w:hAnsi="Arial" w:cs="Arial"/>
+          <w:sz w:val="16"/>
+          <w:szCs w:val="16"/>
+        </w:rPr>
+        <w:t>Fig</w:t>
+      </w:r>
+      <w:proofErr w:type="spellEnd"/>
+      <w:r>
+        <w:rPr>
+          <w:rFonts w:ascii="Arial" w:hAnsi="Arial" w:cs="Arial"/>
+          <w:sz w:val="16"/>
+          <w:szCs w:val="16"/>
+        </w:rPr>
+        <w:t xml:space="preserve"> 2 – Controlador de irrigação – retirado da internet                         </w:t>
+      </w:r>
+      <w:proofErr w:type="spellStart"/>
+      <w:r>
+        <w:rPr>
+          <w:rFonts w:ascii="Arial" w:hAnsi="Arial" w:cs="Arial"/>
+          <w:sz w:val="16"/>
+          <w:szCs w:val="16"/>
+        </w:rPr>
+        <w:t>fig</w:t>
+      </w:r>
+      <w:proofErr w:type="spellEnd"/>
+      <w:r>
+        <w:rPr>
+          <w:rFonts w:ascii="Arial" w:hAnsi="Arial" w:cs="Arial"/>
+          <w:sz w:val="16"/>
+          <w:szCs w:val="16"/>
+        </w:rPr>
+        <w:t xml:space="preserve"> 3 – Controlador de caixa de água – retirado da internet</w:t>
+      </w:r>
+    </w:p>
+    <w:p>
+      <w:pPr>
+        <w:spacing w:after="0"/>
+        <w:ind w:firstLine="567"/>
+        <w:jc w:val="both"/>
+        <w:rPr>
+          <w:rFonts w:ascii="Arial" w:hAnsi="Arial" w:cs="Arial"/>
+          <w:sz w:val="16"/>
+          <w:szCs w:val="16"/>
+        </w:rPr>
+      </w:pPr>
+      <w:hyperlink r:id="rId9" w:history="1">
+        <w:r>
+          <w:rPr>
+            <w:rStyle w:val="Hyperlink"/>
+            <w:rFonts w:ascii="Arial" w:hAnsi="Arial" w:cs="Arial"/>
+            <w:sz w:val="16"/>
+            <w:szCs w:val="16"/>
+          </w:rPr>
+          <w:t>https://produto.mercadolivre.com.br/</w:t>
+        </w:r>
+      </w:hyperlink>
+      <w:r>
+        <w:rPr>
+          <w:rFonts w:ascii="Arial" w:hAnsi="Arial" w:cs="Arial"/>
+          <w:sz w:val="16"/>
+          <w:szCs w:val="16"/>
+        </w:rPr>
+        <w:t xml:space="preserve">                                                    </w:t>
+      </w:r>
+      <w:hyperlink r:id="rId10" w:history="1">
+        <w:r>
+          <w:rPr>
+            <w:rStyle w:val="Hyperlink"/>
+            <w:rFonts w:ascii="Arial" w:hAnsi="Arial" w:cs="Arial"/>
+            <w:sz w:val="16"/>
+            <w:szCs w:val="16"/>
+          </w:rPr>
+          <w:t>https://redgtech.com.br/</w:t>
+        </w:r>
+      </w:hyperlink>
+    </w:p>
+    <w:p>
+      <w:pPr>
+        <w:ind w:firstLine="567"/>
+        <w:jc w:val="both"/>
+        <w:rPr>
+          <w:rFonts w:ascii="Arial" w:hAnsi="Arial" w:cs="Arial"/>
+        </w:rPr>
+      </w:pPr>
+    </w:p>
+    <w:p>
+      <w:pPr>
+        <w:ind w:firstLine="567"/>
+        <w:jc w:val="both"/>
+        <w:rPr>
+          <w:rFonts w:ascii="Arial" w:hAnsi="Arial" w:cs="Arial"/>
+        </w:rPr>
+      </w:pPr>
+    </w:p>
+    <w:p>
+      <w:pPr>
+        <w:ind w:firstLine="567"/>
+        <w:jc w:val="both"/>
+        <w:rPr>
+          <w:rFonts w:ascii="Arial" w:hAnsi="Arial" w:cs="Arial"/>
+        </w:rPr>
+      </w:pPr>
+      <w:r>
+        <w:rPr>
+          <w:rFonts w:ascii="Arial" w:hAnsi="Arial" w:cs="Arial"/>
+        </w:rPr>
+        <w:lastRenderedPageBreak/>
+        <w:t>Nas figuras 1 e 2 temos dois exemplos de produtos oferecidos pelo comércio para atuar nos problemas, só que de maneira individual.</w:t>
+      </w:r>
+    </w:p>
+    <w:p>
+      <w:pPr>
+        <w:ind w:firstLine="567"/>
         <w:jc w:val="both"/>
         <w:rPr>
           <w:rFonts w:ascii="Arial" w:hAnsi="Arial" w:cs="Arial"/>
@@ -1708,6 +1974,29 @@
       <w:spacing w:val="5"/>
     </w:rPr>
   </w:style>
+  <w:style w:type="character" w:styleId="Hyperlink">
+    <w:name w:val="Hyperlink"/>
+    <w:basedOn w:val="Fontepargpadro"/>
+    <w:uiPriority w:val="99"/>
+    <w:unhideWhenUsed/>
+    <w:rsid w:val="00D9674C"/>
+    <w:rPr>
+      <w:color w:val="0563C1" w:themeColor="hyperlink"/>
+      <w:u w:val="single"/>
+    </w:rPr>
+  </w:style>
+  <w:style w:type="character" w:styleId="MenoPendente">
+    <w:name w:val="Unresolved Mention"/>
+    <w:basedOn w:val="Fontepargpadro"/>
+    <w:uiPriority w:val="99"/>
+    <w:semiHidden/>
+    <w:unhideWhenUsed/>
+    <w:rsid w:val="00D9674C"/>
+    <w:rPr>
+      <w:color w:val="605E5C"/>
+      <w:shd w:val="clear" w:color="auto" w:fill="E1DFDD"/>
+    </w:rPr>
+  </w:style>
 </w:styles>
 </file>
 
@@ -2004,4 +2293,16 @@
     </a:ext>
   </a:extLst>
 </a:theme>
+</file>
+
+<file path=customXml/item1.xml><?xml version="1.0" encoding="utf-8"?>
+<b:Sources xmlns:b="http://schemas.openxmlformats.org/officeDocument/2006/bibliography" xmlns="http://schemas.openxmlformats.org/officeDocument/2006/bibliography" SelectedStyle="\APASixthEditionOfficeOnline.xsl" StyleName="APA" Version="6"/>
+</file>
+
+<file path=customXml/itemProps1.xml><?xml version="1.0" encoding="utf-8"?>
+<ds:datastoreItem xmlns:ds="http://schemas.openxmlformats.org/officeDocument/2006/customXml" ds:itemID="{7641EC42-6DEC-430D-A76D-36810FCE04CF}">
+  <ds:schemaRefs>
+    <ds:schemaRef ds:uri="http://schemas.openxmlformats.org/officeDocument/2006/bibliography"/>
+  </ds:schemaRefs>
+</ds:datastoreItem>
 </file>
</xml_diff>